<commit_message>
more notes on recursion
</commit_message>
<xml_diff>
--- a/Notes和总结/IntList.docx
+++ b/Notes和总结/IntList.docx
@@ -5,10 +5,18 @@
     <w:p>
       <w:pPr>
         <w:rPr>
+          <w:rFonts w:hint="eastAsia"/>
           <w:sz w:val="32"/>
           <w:szCs w:val="32"/>
         </w:rPr>
       </w:pPr>
+      <w:r>
+        <w:rPr>
+          <w:sz w:val="32"/>
+          <w:szCs w:val="32"/>
+        </w:rPr>
+        <w:t>ZS</w:t>
+      </w:r>
     </w:p>
     <w:p>
       <w:pPr>
@@ -76,7 +84,47 @@
           <w:sz w:val="28"/>
           <w:szCs w:val="28"/>
         </w:rPr>
-        <w:t>Create an IntList where it has many InLists in within</w:t>
+        <w:t xml:space="preserve">Create an </w:t>
+      </w:r>
+      <w:proofErr w:type="spellStart"/>
+      <w:r>
+        <w:rPr>
+          <w:b/>
+          <w:bCs/>
+          <w:sz w:val="28"/>
+          <w:szCs w:val="28"/>
+        </w:rPr>
+        <w:t>IntList</w:t>
+      </w:r>
+      <w:proofErr w:type="spellEnd"/>
+      <w:r>
+        <w:rPr>
+          <w:b/>
+          <w:bCs/>
+          <w:sz w:val="28"/>
+          <w:szCs w:val="28"/>
+        </w:rPr>
+        <w:t xml:space="preserve"> where it has many </w:t>
+      </w:r>
+      <w:proofErr w:type="spellStart"/>
+      <w:r>
+        <w:rPr>
+          <w:b/>
+          <w:bCs/>
+          <w:sz w:val="28"/>
+          <w:szCs w:val="28"/>
+        </w:rPr>
+        <w:t>InLists</w:t>
+      </w:r>
+      <w:proofErr w:type="spellEnd"/>
+      <w:r>
+        <w:rPr>
+          <w:b/>
+          <w:bCs/>
+          <w:sz w:val="28"/>
+          <w:szCs w:val="28"/>
+        </w:rPr>
+        <w:t xml:space="preserve"> in within</w:t>
       </w:r>
     </w:p>
     <w:p>
@@ -134,7 +182,23 @@
       </w:pPr>
       <w:r>
         <w:tab/>
-        <w:t>See above ,the reference type IntList is null when it’s declared but not instantiated.</w:t>
+        <w:t xml:space="preserve">See </w:t>
+      </w:r>
+      <w:proofErr w:type="gramStart"/>
+      <w:r>
+        <w:t>above ,the</w:t>
+      </w:r>
+      <w:proofErr w:type="gramEnd"/>
+      <w:r>
+        <w:t xml:space="preserve"> reference type </w:t>
+      </w:r>
+      <w:proofErr w:type="spellStart"/>
+      <w:r>
+        <w:t>IntList</w:t>
+      </w:r>
+      <w:proofErr w:type="spellEnd"/>
+      <w:r>
+        <w:t xml:space="preserve"> is null when it’s declared but not instantiated.</w:t>
       </w:r>
     </w:p>
     <w:p>
@@ -192,17 +256,33 @@
         </w:tabs>
       </w:pPr>
       <w:r>
-        <w:t xml:space="preserve">The box of a reference type restores the address of an object. So the second line in the main method creates an object where one of the instance variable points to the original object L. </w:t>
-      </w:r>
-    </w:p>
-    <w:p>
-      <w:pPr>
-        <w:tabs>
-          <w:tab w:val="left" w:pos="1050"/>
-        </w:tabs>
-      </w:pPr>
-      <w:r>
-        <w:t xml:space="preserve">Interpretation: L becomes an new object, where its “rest” compartment </w:t>
+        <w:t xml:space="preserve">The box of a reference type restores the address of an object. </w:t>
+      </w:r>
+      <w:proofErr w:type="gramStart"/>
+      <w:r>
+        <w:t>So</w:t>
+      </w:r>
+      <w:proofErr w:type="gramEnd"/>
+      <w:r>
+        <w:t xml:space="preserve"> the second line in the main method creates an object where one of the instance variable points to the original object L. </w:t>
+      </w:r>
+    </w:p>
+    <w:p>
+      <w:pPr>
+        <w:tabs>
+          <w:tab w:val="left" w:pos="1050"/>
+        </w:tabs>
+      </w:pPr>
+      <w:r>
+        <w:t xml:space="preserve">Interpretation: L becomes </w:t>
+      </w:r>
+      <w:proofErr w:type="gramStart"/>
+      <w:r>
+        <w:t>an</w:t>
+      </w:r>
+      <w:proofErr w:type="gramEnd"/>
+      <w:r>
+        <w:t xml:space="preserve"> new object, where its “rest” compartment </w:t>
       </w:r>
       <w:r>
         <w:t>copies the address of the previous object L.</w:t>
@@ -288,6 +368,8 @@
         </w:rPr>
         <w:t>（</w:t>
       </w:r>
+      <w:proofErr w:type="spellStart"/>
+      <w:proofErr w:type="gramStart"/>
       <w:r>
         <w:rPr>
           <w:rFonts w:hint="eastAsia"/>
@@ -295,7 +377,20 @@
         <w:t>e</w:t>
       </w:r>
       <w:r>
-        <w:t>.g X_n+1 = X_n + 8,  there is an x in the representation of x, except for the base case</w:t>
+        <w:t>.g</w:t>
+      </w:r>
+      <w:proofErr w:type="spellEnd"/>
+      <w:proofErr w:type="gramEnd"/>
+      <w:r>
+        <w:t xml:space="preserve"> X_n+1 = </w:t>
+      </w:r>
+      <w:proofErr w:type="spellStart"/>
+      <w:r>
+        <w:t>X_n</w:t>
+      </w:r>
+      <w:proofErr w:type="spellEnd"/>
+      <w:r>
+        <w:t xml:space="preserve"> + 8,  there is an x in the representation of x, except for the base case</w:t>
       </w:r>
       <w:r>
         <w:t xml:space="preserve"> X_0</w:t>
@@ -314,7 +409,15 @@
         </w:tabs>
       </w:pPr>
       <w:r>
-        <w:t xml:space="preserve">So in this method size(), we call the method size() too. </w:t>
+        <w:t xml:space="preserve">So in this method </w:t>
+      </w:r>
+      <w:proofErr w:type="gramStart"/>
+      <w:r>
+        <w:t>size(</w:t>
+      </w:r>
+      <w:proofErr w:type="gramEnd"/>
+      <w:r>
+        <w:t xml:space="preserve">), we call the method size() too. </w:t>
       </w:r>
     </w:p>
     <w:p>
@@ -371,7 +474,15 @@
         </w:tabs>
       </w:pPr>
       <w:r>
-        <w:t>Key word: Base case starts from the right hand side, and it returns 1.</w:t>
+        <w:t xml:space="preserve">Key word: Base case starts from the </w:t>
+      </w:r>
+      <w:proofErr w:type="gramStart"/>
+      <w:r>
+        <w:t>right hand</w:t>
+      </w:r>
+      <w:proofErr w:type="gramEnd"/>
+      <w:r>
+        <w:t xml:space="preserve"> side, and it returns 1.</w:t>
       </w:r>
     </w:p>
     <w:p>
@@ -394,7 +505,15 @@
         <w:t>i</w:t>
       </w:r>
       <w:r>
-        <w:t>f filter. All the cases on the left hand side will have nothing to return. Only the base case returns 1.</w:t>
+        <w:t xml:space="preserve">f filter. All the cases on the </w:t>
+      </w:r>
+      <w:proofErr w:type="gramStart"/>
+      <w:r>
+        <w:t>left hand</w:t>
+      </w:r>
+      <w:proofErr w:type="gramEnd"/>
+      <w:r>
+        <w:t xml:space="preserve"> side will have nothing to return. Only the base case returns 1.</w:t>
       </w:r>
     </w:p>
     <w:p>
@@ -459,7 +578,11 @@
         </w:tabs>
       </w:pPr>
       <w:r>
-        <w:t>After we know the size of base case = 1, we know the second last case’s size = 2.</w:t>
+        <w:t xml:space="preserve">After we know the size of base case = 1, we know the second last case’s size = </w:t>
+      </w:r>
+      <w:proofErr w:type="gramStart"/>
+      <w:r>
+        <w:t>2.</w:t>
       </w:r>
       <w:r>
         <w:rPr>
@@ -467,6 +590,7 @@
         </w:rPr>
         <w:t>反推到第一个</w:t>
       </w:r>
+      <w:proofErr w:type="gramEnd"/>
       <w:r>
         <w:rPr>
           <w:rFonts w:hint="eastAsia"/>
@@ -594,7 +718,17 @@
         <w:t>p</w:t>
       </w:r>
       <w:r>
-        <w:t xml:space="preserve">=this, this.iterativeSize() </w:t>
+        <w:t xml:space="preserve">=this, </w:t>
+      </w:r>
+      <w:proofErr w:type="spellStart"/>
+      <w:proofErr w:type="gramStart"/>
+      <w:r>
+        <w:t>this.iterativeSize</w:t>
+      </w:r>
+      <w:proofErr w:type="spellEnd"/>
+      <w:proofErr w:type="gramEnd"/>
+      <w:r>
+        <w:t xml:space="preserve">() </w:t>
       </w:r>
       <w:r>
         <w:sym w:font="Wingdings" w:char="F0E0"/>
@@ -661,10 +795,21 @@
         <w:rPr>
           <w:rFonts w:hint="eastAsia"/>
         </w:rPr>
-        <w:t xml:space="preserve"> Int</w:t>
-      </w:r>
-      <w:r>
-        <w:t xml:space="preserve">List object is null, </w:t>
+        <w:t xml:space="preserve"> </w:t>
+      </w:r>
+      <w:proofErr w:type="spellStart"/>
+      <w:r>
+        <w:rPr>
+          <w:rFonts w:hint="eastAsia"/>
+        </w:rPr>
+        <w:t>Int</w:t>
+      </w:r>
+      <w:r>
+        <w:t>List</w:t>
+      </w:r>
+      <w:proofErr w:type="spellEnd"/>
+      <w:r>
+        <w:t xml:space="preserve"> object is null, </w:t>
       </w:r>
       <w:r>
         <w:rPr>
@@ -672,9 +817,11 @@
         </w:rPr>
         <w:t>其余的</w:t>
       </w:r>
+      <w:proofErr w:type="spellStart"/>
       <w:r>
         <w:t>IntList</w:t>
       </w:r>
+      <w:proofErr w:type="spellEnd"/>
       <w:r>
         <w:rPr>
           <w:rFonts w:hint="eastAsia"/>
@@ -737,7 +884,15 @@
         </w:tabs>
       </w:pPr>
       <w:r>
-        <w:t xml:space="preserve">P=P.rest </w:t>
+        <w:t>P=</w:t>
+      </w:r>
+      <w:proofErr w:type="spellStart"/>
+      <w:r>
+        <w:t>P.rest</w:t>
+      </w:r>
+      <w:proofErr w:type="spellEnd"/>
+      <w:r>
+        <w:t xml:space="preserve"> </w:t>
       </w:r>
       <w:r>
         <w:rPr>
@@ -745,8 +900,13 @@
         </w:rPr>
         <w:t>解读：变成下一个</w:t>
       </w:r>
-      <w:r>
-        <w:t>IntList object</w:t>
+      <w:proofErr w:type="spellStart"/>
+      <w:r>
+        <w:t>IntList</w:t>
+      </w:r>
+      <w:proofErr w:type="spellEnd"/>
+      <w:r>
+        <w:t xml:space="preserve"> object</w:t>
       </w:r>
       <w:r>
         <w:rPr>
@@ -772,8 +932,21 @@
         </w:rPr>
         <w:t>到最后一个</w:t>
       </w:r>
-      <w:r>
-        <w:t>IntList object which is null</w:t>
+      <w:proofErr w:type="spellStart"/>
+      <w:r>
+        <w:t>IntList</w:t>
+      </w:r>
+      <w:proofErr w:type="spellEnd"/>
+      <w:r>
+        <w:t xml:space="preserve"> </w:t>
+      </w:r>
+      <w:proofErr w:type="gramStart"/>
+      <w:r>
+        <w:t>object</w:t>
+      </w:r>
+      <w:proofErr w:type="gramEnd"/>
+      <w:r>
+        <w:t xml:space="preserve"> which is null</w:t>
       </w:r>
       <w:r>
         <w:rPr>
@@ -858,7 +1031,27 @@
           <w:sz w:val="32"/>
           <w:szCs w:val="32"/>
         </w:rPr>
-        <w:t>, get()</w:t>
+        <w:t xml:space="preserve">, </w:t>
+      </w:r>
+      <w:proofErr w:type="gramStart"/>
+      <w:r>
+        <w:rPr>
+          <w:b/>
+          <w:bCs/>
+          <w:sz w:val="32"/>
+          <w:szCs w:val="32"/>
+        </w:rPr>
+        <w:t>get(</w:t>
+      </w:r>
+      <w:proofErr w:type="gramEnd"/>
+      <w:r>
+        <w:rPr>
+          <w:b/>
+          <w:bCs/>
+          <w:sz w:val="32"/>
+          <w:szCs w:val="32"/>
+        </w:rPr>
+        <w:t>)</w:t>
       </w:r>
     </w:p>
     <w:p>
@@ -1020,7 +1213,15 @@
         </w:tabs>
       </w:pPr>
       <w:r>
-        <w:t>Look at the return, you see the get() method itself.</w:t>
+        <w:t xml:space="preserve">Look at the return, you see the </w:t>
+      </w:r>
+      <w:proofErr w:type="gramStart"/>
+      <w:r>
+        <w:t>get(</w:t>
+      </w:r>
+      <w:proofErr w:type="gramEnd"/>
+      <w:r>
+        <w:t>) method itself.</w:t>
       </w:r>
     </w:p>
     <w:p>
@@ -1040,7 +1241,15 @@
         </w:tabs>
       </w:pPr>
       <w:r>
-        <w:t xml:space="preserve">So think of get(1), it returns  L.rest.get(0) </w:t>
+        <w:t xml:space="preserve">So think of get(1), it returns  </w:t>
+      </w:r>
+      <w:proofErr w:type="spellStart"/>
+      <w:r>
+        <w:t>L.rest.get</w:t>
+      </w:r>
+      <w:proofErr w:type="spellEnd"/>
+      <w:r>
+        <w:t xml:space="preserve">(0) </w:t>
       </w:r>
       <w:r>
         <w:sym w:font="Wingdings" w:char="F0E0"/>
@@ -1054,12 +1263,14 @@
       <w:r>
         <w:t xml:space="preserve"> returns “first”) </w:t>
       </w:r>
+      <w:proofErr w:type="spellStart"/>
       <w:r>
         <w:rPr>
           <w:highlight w:val="yellow"/>
         </w:rPr>
         <w:t>L.rest.first</w:t>
       </w:r>
+      <w:proofErr w:type="spellEnd"/>
       <w:r>
         <w:t xml:space="preserve">  </w:t>
       </w:r>
@@ -1067,17 +1278,41 @@
         <w:sym w:font="Wingdings" w:char="F0E0"/>
       </w:r>
       <w:r>
-        <w:t xml:space="preserve"> which is the “first” compartment of the second IntList object. </w:t>
-      </w:r>
-    </w:p>
-    <w:p>
-      <w:pPr>
-        <w:tabs>
-          <w:tab w:val="left" w:pos="1050"/>
-        </w:tabs>
-      </w:pPr>
-      <w:r>
-        <w:t xml:space="preserve">Thinking of get(2), it returns L.rest.get(1) </w:t>
+        <w:t xml:space="preserve"> which is the “first” compartment of the second </w:t>
+      </w:r>
+      <w:proofErr w:type="spellStart"/>
+      <w:r>
+        <w:t>IntList</w:t>
+      </w:r>
+      <w:proofErr w:type="spellEnd"/>
+      <w:r>
+        <w:t xml:space="preserve"> object. </w:t>
+      </w:r>
+    </w:p>
+    <w:p>
+      <w:pPr>
+        <w:tabs>
+          <w:tab w:val="left" w:pos="1050"/>
+        </w:tabs>
+      </w:pPr>
+      <w:r>
+        <w:t xml:space="preserve">Thinking of </w:t>
+      </w:r>
+      <w:proofErr w:type="gramStart"/>
+      <w:r>
+        <w:t>get(</w:t>
+      </w:r>
+      <w:proofErr w:type="gramEnd"/>
+      <w:r>
+        <w:t xml:space="preserve">2), it returns </w:t>
+      </w:r>
+      <w:proofErr w:type="spellStart"/>
+      <w:r>
+        <w:t>L.rest.get</w:t>
+      </w:r>
+      <w:proofErr w:type="spellEnd"/>
+      <w:r>
+        <w:t xml:space="preserve">(1) </w:t>
       </w:r>
       <w:r>
         <w:sym w:font="Wingdings" w:char="F0E0"/>
@@ -1132,7 +1367,441 @@
         </w:tabs>
       </w:pPr>
       <w:r>
-        <w:t>So get(2) = L.rest.get(1) = L.rest.rest.get(0) and get(0) here is just a way to take out the value in the “first” compartment.</w:t>
+        <w:t xml:space="preserve">So </w:t>
+      </w:r>
+      <w:proofErr w:type="gramStart"/>
+      <w:r>
+        <w:t>get(</w:t>
+      </w:r>
+      <w:proofErr w:type="gramEnd"/>
+      <w:r>
+        <w:t xml:space="preserve">2) = </w:t>
+      </w:r>
+      <w:proofErr w:type="spellStart"/>
+      <w:r>
+        <w:t>L.rest.get</w:t>
+      </w:r>
+      <w:proofErr w:type="spellEnd"/>
+      <w:r>
+        <w:t xml:space="preserve">(1) = </w:t>
+      </w:r>
+      <w:proofErr w:type="spellStart"/>
+      <w:r>
+        <w:t>L.rest.rest.get</w:t>
+      </w:r>
+      <w:proofErr w:type="spellEnd"/>
+      <w:r>
+        <w:t>(0) and get(0) here is just a way to take out the value in the “first” compartment.</w:t>
+      </w:r>
+    </w:p>
+    <w:p>
+      <w:pPr>
+        <w:tabs>
+          <w:tab w:val="left" w:pos="1050"/>
+        </w:tabs>
+      </w:pPr>
+      <w:r>
+        <w:rPr>
+          <w:rFonts w:hint="eastAsia"/>
+        </w:rPr>
+        <w:t>8/</w:t>
+      </w:r>
+      <w:r>
+        <w:t>1</w:t>
+      </w:r>
+      <w:r>
+        <w:rPr>
+          <w:rFonts w:hint="eastAsia"/>
+        </w:rPr>
+        <w:t>/</w:t>
+      </w:r>
+      <w:r>
+        <w:t xml:space="preserve">2020 </w:t>
+      </w:r>
+      <w:r>
+        <w:rPr>
+          <w:rFonts w:hint="eastAsia"/>
+        </w:rPr>
+        <w:t>新理解：</w:t>
+      </w:r>
+      <w:r>
+        <w:rPr>
+          <w:rFonts w:hint="eastAsia"/>
+        </w:rPr>
+        <w:t>呢个思路似</w:t>
+      </w:r>
+      <w:r>
+        <w:rPr>
+          <w:rFonts w:hint="eastAsia"/>
+        </w:rPr>
+        <w:t>w</w:t>
+      </w:r>
+      <w:r>
+        <w:t>hile loop</w:t>
+      </w:r>
+      <w:r>
+        <w:rPr>
+          <w:rFonts w:hint="eastAsia"/>
+        </w:rPr>
+        <w:t>，只不过用</w:t>
+      </w:r>
+      <w:r>
+        <w:rPr>
+          <w:rFonts w:hint="eastAsia"/>
+        </w:rPr>
+        <w:t>Recur</w:t>
+      </w:r>
+      <w:r>
+        <w:t>sion</w:t>
+      </w:r>
+      <w:r>
+        <w:rPr>
+          <w:rFonts w:hint="eastAsia"/>
+        </w:rPr>
+        <w:t>写成。</w:t>
+      </w:r>
+    </w:p>
+    <w:p>
+      <w:pPr>
+        <w:pStyle w:val="ListParagraph"/>
+        <w:numPr>
+          <w:ilvl w:val="0"/>
+          <w:numId w:val="3"/>
+        </w:numPr>
+        <w:tabs>
+          <w:tab w:val="left" w:pos="1050"/>
+        </w:tabs>
+      </w:pPr>
+      <w:proofErr w:type="gramStart"/>
+      <w:r>
+        <w:rPr>
+          <w:rFonts w:hint="eastAsia"/>
+        </w:rPr>
+        <w:t>g</w:t>
+      </w:r>
+      <w:r>
+        <w:t>et(</w:t>
+      </w:r>
+      <w:proofErr w:type="gramEnd"/>
+      <w:r>
+        <w:t xml:space="preserve">int </w:t>
+      </w:r>
+      <w:proofErr w:type="spellStart"/>
+      <w:r>
+        <w:t>i</w:t>
+      </w:r>
+      <w:proofErr w:type="spellEnd"/>
+      <w:r>
+        <w:t>)</w:t>
+      </w:r>
+      <w:r>
+        <w:rPr>
+          <w:rFonts w:hint="eastAsia"/>
+        </w:rPr>
+        <w:t>的终止条件：递归应该在</w:t>
+      </w:r>
+      <w:proofErr w:type="spellStart"/>
+      <w:r>
+        <w:t>i</w:t>
+      </w:r>
+      <w:proofErr w:type="spellEnd"/>
+      <w:r>
+        <w:t xml:space="preserve"> = 0 </w:t>
+      </w:r>
+      <w:r>
+        <w:rPr>
+          <w:rFonts w:hint="eastAsia"/>
+        </w:rPr>
+        <w:t>的时候结束</w:t>
+      </w:r>
+      <w:r>
+        <w:rPr>
+          <w:rFonts w:hint="eastAsia"/>
+        </w:rPr>
+        <w:t xml:space="preserve"> </w:t>
+      </w:r>
+    </w:p>
+    <w:p>
+      <w:pPr>
+        <w:tabs>
+          <w:tab w:val="left" w:pos="1050"/>
+        </w:tabs>
+        <w:ind w:left="720"/>
+      </w:pPr>
+      <w:proofErr w:type="spellStart"/>
+      <w:r>
+        <w:t>IntList</w:t>
+      </w:r>
+      <w:proofErr w:type="spellEnd"/>
+      <w:r>
+        <w:t xml:space="preserve"> p = </w:t>
+      </w:r>
+      <w:proofErr w:type="gramStart"/>
+      <w:r>
+        <w:t>this;</w:t>
+      </w:r>
+      <w:proofErr w:type="gramEnd"/>
+    </w:p>
+    <w:p>
+      <w:pPr>
+        <w:pStyle w:val="ListParagraph"/>
+        <w:tabs>
+          <w:tab w:val="left" w:pos="1050"/>
+        </w:tabs>
+      </w:pPr>
+      <w:proofErr w:type="gramStart"/>
+      <w:r>
+        <w:rPr>
+          <w:rFonts w:hint="eastAsia"/>
+        </w:rPr>
+        <w:t>f</w:t>
+      </w:r>
+      <w:r>
+        <w:t>or(</w:t>
+      </w:r>
+      <w:proofErr w:type="gramEnd"/>
+      <w:r>
+        <w:t xml:space="preserve">int j = </w:t>
+      </w:r>
+      <w:proofErr w:type="spellStart"/>
+      <w:r>
+        <w:t>i</w:t>
+      </w:r>
+      <w:proofErr w:type="spellEnd"/>
+      <w:r>
+        <w:t>; j &gt;= 0; j--</w:t>
+      </w:r>
+      <w:r>
+        <w:rPr>
+          <w:rFonts w:hint="eastAsia"/>
+        </w:rPr>
+        <w:t>）</w:t>
+      </w:r>
+      <w:r>
+        <w:rPr>
+          <w:rFonts w:hint="eastAsia"/>
+        </w:rPr>
+        <w:t>{</w:t>
+      </w:r>
+    </w:p>
+    <w:p>
+      <w:pPr>
+        <w:pStyle w:val="ListParagraph"/>
+        <w:tabs>
+          <w:tab w:val="left" w:pos="1050"/>
+        </w:tabs>
+      </w:pPr>
+      <w:r>
+        <w:tab/>
+      </w:r>
+      <w:r>
+        <w:t xml:space="preserve">int </w:t>
+      </w:r>
+      <w:proofErr w:type="spellStart"/>
+      <w:r>
+        <w:t>returnItem</w:t>
+      </w:r>
+      <w:proofErr w:type="spellEnd"/>
+      <w:r>
+        <w:t xml:space="preserve"> =</w:t>
+      </w:r>
+      <w:r>
+        <w:t xml:space="preserve"> </w:t>
+      </w:r>
+      <w:proofErr w:type="spellStart"/>
+      <w:proofErr w:type="gramStart"/>
+      <w:r>
+        <w:t>p.first</w:t>
+      </w:r>
+      <w:proofErr w:type="spellEnd"/>
+      <w:proofErr w:type="gramEnd"/>
+      <w:r>
+        <w:t>;</w:t>
+      </w:r>
+    </w:p>
+    <w:p>
+      <w:pPr>
+        <w:pStyle w:val="ListParagraph"/>
+        <w:tabs>
+          <w:tab w:val="left" w:pos="1050"/>
+        </w:tabs>
+      </w:pPr>
+      <w:r>
+        <w:tab/>
+        <w:t xml:space="preserve">p = </w:t>
+      </w:r>
+      <w:proofErr w:type="spellStart"/>
+      <w:proofErr w:type="gramStart"/>
+      <w:r>
+        <w:t>p.next</w:t>
+      </w:r>
+      <w:proofErr w:type="spellEnd"/>
+      <w:proofErr w:type="gramEnd"/>
+      <w:r>
+        <w:t xml:space="preserve">; </w:t>
+      </w:r>
+      <w:r>
+        <w:rPr>
+          <w:rFonts w:hint="eastAsia"/>
+        </w:rPr>
+        <w:t>}</w:t>
+      </w:r>
+    </w:p>
+    <w:p>
+      <w:pPr>
+        <w:pStyle w:val="ListParagraph"/>
+        <w:tabs>
+          <w:tab w:val="left" w:pos="1050"/>
+        </w:tabs>
+      </w:pPr>
+      <w:r>
+        <w:rPr>
+          <w:rFonts w:hint="eastAsia"/>
+        </w:rPr>
+        <w:lastRenderedPageBreak/>
+        <w:t>return</w:t>
+      </w:r>
+      <w:r>
+        <w:t xml:space="preserve"> </w:t>
+      </w:r>
+      <w:proofErr w:type="spellStart"/>
+      <w:proofErr w:type="gramStart"/>
+      <w:r>
+        <w:t>returnItem</w:t>
+      </w:r>
+      <w:proofErr w:type="spellEnd"/>
+      <w:r>
+        <w:t>;</w:t>
+      </w:r>
+      <w:proofErr w:type="gramEnd"/>
+    </w:p>
+    <w:p>
+      <w:pPr>
+        <w:tabs>
+          <w:tab w:val="left" w:pos="1050"/>
+        </w:tabs>
+        <w:ind w:left="720"/>
+      </w:pPr>
+    </w:p>
+    <w:p>
+      <w:pPr>
+        <w:pStyle w:val="ListParagraph"/>
+        <w:numPr>
+          <w:ilvl w:val="0"/>
+          <w:numId w:val="3"/>
+        </w:numPr>
+        <w:tabs>
+          <w:tab w:val="left" w:pos="1050"/>
+        </w:tabs>
+      </w:pPr>
+      <w:r>
+        <w:rPr>
+          <w:rFonts w:hint="eastAsia"/>
+        </w:rPr>
+        <w:t>返回值：第</w:t>
+      </w:r>
+      <w:proofErr w:type="spellStart"/>
+      <w:r>
+        <w:rPr>
+          <w:rFonts w:hint="eastAsia"/>
+        </w:rPr>
+        <w:t>i</w:t>
+      </w:r>
+      <w:r>
+        <w:t>th</w:t>
+      </w:r>
+      <w:proofErr w:type="spellEnd"/>
+      <w:r>
+        <w:rPr>
+          <w:rFonts w:hint="eastAsia"/>
+        </w:rPr>
+        <w:t>个</w:t>
+      </w:r>
+      <w:proofErr w:type="spellStart"/>
+      <w:r>
+        <w:rPr>
+          <w:rFonts w:hint="eastAsia"/>
+        </w:rPr>
+        <w:t>I</w:t>
+      </w:r>
+      <w:r>
+        <w:t>ntList</w:t>
+      </w:r>
+      <w:proofErr w:type="spellEnd"/>
+      <w:r>
+        <w:rPr>
+          <w:rFonts w:hint="eastAsia"/>
+        </w:rPr>
+        <w:t>的</w:t>
+      </w:r>
+      <w:r>
+        <w:rPr>
+          <w:rFonts w:hint="eastAsia"/>
+        </w:rPr>
+        <w:t>i</w:t>
+      </w:r>
+      <w:r>
+        <w:t>tem</w:t>
+      </w:r>
+    </w:p>
+    <w:p>
+      <w:pPr>
+        <w:pStyle w:val="ListParagraph"/>
+        <w:numPr>
+          <w:ilvl w:val="0"/>
+          <w:numId w:val="3"/>
+        </w:numPr>
+        <w:tabs>
+          <w:tab w:val="left" w:pos="1050"/>
+        </w:tabs>
+        <w:rPr>
+          <w:rFonts w:hint="eastAsia"/>
+        </w:rPr>
+      </w:pPr>
+      <w:r>
+        <w:rPr>
+          <w:rFonts w:hint="eastAsia"/>
+        </w:rPr>
+        <w:t>要</w:t>
+      </w:r>
+      <w:proofErr w:type="spellStart"/>
+      <w:r>
+        <w:t>i</w:t>
+      </w:r>
+      <w:proofErr w:type="spellEnd"/>
+      <w:r>
+        <w:t xml:space="preserve"> = 0</w:t>
+      </w:r>
+      <w:r>
+        <w:rPr>
+          <w:rFonts w:hint="eastAsia"/>
+        </w:rPr>
+        <w:t>，每次调用函数的时候，</w:t>
+      </w:r>
+      <w:proofErr w:type="spellStart"/>
+      <w:r>
+        <w:rPr>
+          <w:rFonts w:hint="eastAsia"/>
+        </w:rPr>
+        <w:t>i</w:t>
+      </w:r>
+      <w:proofErr w:type="spellEnd"/>
+      <w:r>
+        <w:t xml:space="preserve">--, </w:t>
+      </w:r>
+      <w:r>
+        <w:rPr>
+          <w:rFonts w:hint="eastAsia"/>
+        </w:rPr>
+        <w:t>所以</w:t>
+      </w:r>
+      <w:proofErr w:type="spellStart"/>
+      <w:r>
+        <w:t>i</w:t>
+      </w:r>
+      <w:proofErr w:type="spellEnd"/>
+      <w:r>
+        <w:t xml:space="preserve"> – 1.</w:t>
       </w:r>
     </w:p>
     <w:p>
@@ -1168,7 +1837,6 @@
         <w:rPr>
           <w:noProof/>
         </w:rPr>
-        <w:lastRenderedPageBreak/>
         <w:drawing>
           <wp:inline distT="0" distB="0" distL="0" distR="0" wp14:anchorId="469697CB" wp14:editId="43CFDCAA">
             <wp:extent cx="5943600" cy="4457700"/>
@@ -1301,6 +1969,7 @@
       <w:r>
         <w:t xml:space="preserve">So get(x+1) = </w:t>
       </w:r>
+      <w:proofErr w:type="spellStart"/>
       <w:r>
         <w:rPr>
           <w:highlight w:val="yellow"/>
@@ -1308,10 +1977,22 @@
         <w:t>L.rest.</w:t>
       </w:r>
       <w:r>
-        <w:t>get(x)</w:t>
-      </w:r>
-      <w:r>
-        <w:t xml:space="preserve">    “this” can be added.</w:t>
+        <w:t>get</w:t>
+      </w:r>
+      <w:proofErr w:type="spellEnd"/>
+      <w:r>
+        <w:t>(x)</w:t>
+      </w:r>
+      <w:r>
+        <w:t xml:space="preserve"> </w:t>
+      </w:r>
+      <w:proofErr w:type="gramStart"/>
+      <w:r>
+        <w:t xml:space="preserve">   “</w:t>
+      </w:r>
+      <w:proofErr w:type="gramEnd"/>
+      <w:r>
+        <w:t>this” can be added.</w:t>
       </w:r>
     </w:p>
     <w:p>
@@ -1374,8 +2055,27 @@
           <w:sz w:val="32"/>
           <w:szCs w:val="32"/>
         </w:rPr>
-        <w:lastRenderedPageBreak/>
-        <w:t>Create an IntList identical to L</w:t>
+        <w:t xml:space="preserve">Create an </w:t>
+      </w:r>
+      <w:proofErr w:type="spellStart"/>
+      <w:r>
+        <w:rPr>
+          <w:b/>
+          <w:bCs/>
+          <w:sz w:val="32"/>
+          <w:szCs w:val="32"/>
+        </w:rPr>
+        <w:t>IntList</w:t>
+      </w:r>
+      <w:proofErr w:type="spellEnd"/>
+      <w:r>
+        <w:rPr>
+          <w:b/>
+          <w:bCs/>
+          <w:sz w:val="32"/>
+          <w:szCs w:val="32"/>
+        </w:rPr>
+        <w:t xml:space="preserve"> identical to L</w:t>
       </w:r>
     </w:p>
     <w:p>
@@ -1486,7 +2186,16 @@
         </w:tabs>
       </w:pPr>
       <w:r>
-        <w:t>Create an IntList identical to L with squared values</w:t>
+        <w:lastRenderedPageBreak/>
+        <w:t xml:space="preserve">Create an </w:t>
+      </w:r>
+      <w:proofErr w:type="spellStart"/>
+      <w:r>
+        <w:t>IntList</w:t>
+      </w:r>
+      <w:proofErr w:type="spellEnd"/>
+      <w:r>
+        <w:t xml:space="preserve"> identical to L with squared values</w:t>
       </w:r>
     </w:p>
     <w:p>
@@ -1500,7 +2209,6 @@
         <w:rPr>
           <w:noProof/>
         </w:rPr>
-        <w:lastRenderedPageBreak/>
         <w:drawing>
           <wp:inline distT="0" distB="0" distL="0" distR="0" wp14:anchorId="008FE234" wp14:editId="5DF9EE99">
             <wp:extent cx="5943600" cy="2901950"/>
@@ -1595,8 +2303,45 @@
         </w:rPr>
         <w:t xml:space="preserve"> </w:t>
       </w:r>
-      <w:r>
-        <w:t>IntList M = new IntList(L.first * L.first, square(L.rest));</w:t>
+      <w:proofErr w:type="spellStart"/>
+      <w:r>
+        <w:t>IntList</w:t>
+      </w:r>
+      <w:proofErr w:type="spellEnd"/>
+      <w:r>
+        <w:t xml:space="preserve"> M = new </w:t>
+      </w:r>
+      <w:proofErr w:type="spellStart"/>
+      <w:r>
+        <w:t>IntList</w:t>
+      </w:r>
+      <w:proofErr w:type="spellEnd"/>
+      <w:r>
+        <w:t>(</w:t>
+      </w:r>
+      <w:proofErr w:type="spellStart"/>
+      <w:r>
+        <w:t>L.first</w:t>
+      </w:r>
+      <w:proofErr w:type="spellEnd"/>
+      <w:r>
+        <w:t xml:space="preserve"> * </w:t>
+      </w:r>
+      <w:proofErr w:type="spellStart"/>
+      <w:r>
+        <w:t>L.first</w:t>
+      </w:r>
+      <w:proofErr w:type="spellEnd"/>
+      <w:r>
+        <w:t>, square(</w:t>
+      </w:r>
+      <w:proofErr w:type="spellStart"/>
+      <w:r>
+        <w:t>L.rest</w:t>
+      </w:r>
+      <w:proofErr w:type="spellEnd"/>
+      <w:r>
+        <w:t>));</w:t>
       </w:r>
     </w:p>
     <w:p>
@@ -1672,6 +2417,7 @@
         <w:rPr>
           <w:noProof/>
         </w:rPr>
+        <w:lastRenderedPageBreak/>
         <w:drawing>
           <wp:inline distT="0" distB="0" distL="0" distR="0" wp14:anchorId="64FE03B7" wp14:editId="4A16F996">
             <wp:extent cx="4870450" cy="1543870"/>
@@ -1715,15 +2461,11 @@
         <w:tabs>
           <w:tab w:val="left" w:pos="1050"/>
         </w:tabs>
-        <w:rPr>
-          <w:rFonts w:hint="eastAsia"/>
-        </w:rPr>
-      </w:pPr>
-      <w:r>
-        <w:rPr>
-          <w:rFonts w:hint="eastAsia"/>
-        </w:rPr>
-        <w:lastRenderedPageBreak/>
+      </w:pPr>
+      <w:r>
+        <w:rPr>
+          <w:rFonts w:hint="eastAsia"/>
+        </w:rPr>
         <w:t>但我的解法，最后</w:t>
       </w:r>
       <w:r>
@@ -1757,7 +2499,15 @@
         <w:t>。所以要用</w:t>
       </w:r>
       <w:r>
-        <w:t>an IntList B points to L</w:t>
+        <w:t xml:space="preserve">an </w:t>
+      </w:r>
+      <w:proofErr w:type="spellStart"/>
+      <w:r>
+        <w:t>IntList</w:t>
+      </w:r>
+      <w:proofErr w:type="spellEnd"/>
+      <w:r>
+        <w:t xml:space="preserve"> B points to L</w:t>
       </w:r>
       <w:r>
         <w:rPr>
@@ -1904,6 +2654,95 @@
     </w:lvl>
   </w:abstractNum>
   <w:abstractNum w:abstractNumId="1" w15:restartNumberingAfterBreak="0">
+    <w:nsid w:val="6334013E"/>
+    <w:multiLevelType w:val="hybridMultilevel"/>
+    <w:tmpl w:val="C2C22A3E"/>
+    <w:lvl w:ilvl="0" w:tplc="0409000F">
+      <w:start w:val="1"/>
+      <w:numFmt w:val="decimal"/>
+      <w:lvlText w:val="%1."/>
+      <w:lvlJc w:val="left"/>
+      <w:pPr>
+        <w:ind w:left="720" w:hanging="360"/>
+      </w:pPr>
+      <w:rPr>
+        <w:rFonts w:hint="default"/>
+      </w:rPr>
+    </w:lvl>
+    <w:lvl w:ilvl="1" w:tplc="04090019">
+      <w:start w:val="1"/>
+      <w:numFmt w:val="lowerLetter"/>
+      <w:lvlText w:val="%2."/>
+      <w:lvlJc w:val="left"/>
+      <w:pPr>
+        <w:ind w:left="1440" w:hanging="360"/>
+      </w:pPr>
+    </w:lvl>
+    <w:lvl w:ilvl="2" w:tplc="0409001B">
+      <w:start w:val="1"/>
+      <w:numFmt w:val="lowerRoman"/>
+      <w:lvlText w:val="%3."/>
+      <w:lvlJc w:val="right"/>
+      <w:pPr>
+        <w:ind w:left="2160" w:hanging="180"/>
+      </w:pPr>
+    </w:lvl>
+    <w:lvl w:ilvl="3" w:tplc="0409000F">
+      <w:start w:val="1"/>
+      <w:numFmt w:val="decimal"/>
+      <w:lvlText w:val="%4."/>
+      <w:lvlJc w:val="left"/>
+      <w:pPr>
+        <w:ind w:left="2880" w:hanging="360"/>
+      </w:pPr>
+    </w:lvl>
+    <w:lvl w:ilvl="4" w:tplc="04090019">
+      <w:start w:val="1"/>
+      <w:numFmt w:val="lowerLetter"/>
+      <w:lvlText w:val="%5."/>
+      <w:lvlJc w:val="left"/>
+      <w:pPr>
+        <w:ind w:left="3600" w:hanging="360"/>
+      </w:pPr>
+    </w:lvl>
+    <w:lvl w:ilvl="5" w:tplc="0409001B">
+      <w:start w:val="1"/>
+      <w:numFmt w:val="lowerRoman"/>
+      <w:lvlText w:val="%6."/>
+      <w:lvlJc w:val="right"/>
+      <w:pPr>
+        <w:ind w:left="4320" w:hanging="180"/>
+      </w:pPr>
+    </w:lvl>
+    <w:lvl w:ilvl="6" w:tplc="0409000F">
+      <w:start w:val="1"/>
+      <w:numFmt w:val="decimal"/>
+      <w:lvlText w:val="%7."/>
+      <w:lvlJc w:val="left"/>
+      <w:pPr>
+        <w:ind w:left="5040" w:hanging="360"/>
+      </w:pPr>
+    </w:lvl>
+    <w:lvl w:ilvl="7" w:tplc="04090019">
+      <w:start w:val="1"/>
+      <w:numFmt w:val="lowerLetter"/>
+      <w:lvlText w:val="%8."/>
+      <w:lvlJc w:val="left"/>
+      <w:pPr>
+        <w:ind w:left="5760" w:hanging="360"/>
+      </w:pPr>
+    </w:lvl>
+    <w:lvl w:ilvl="8" w:tplc="0409001B" w:tentative="1">
+      <w:start w:val="1"/>
+      <w:numFmt w:val="lowerRoman"/>
+      <w:lvlText w:val="%9."/>
+      <w:lvlJc w:val="right"/>
+      <w:pPr>
+        <w:ind w:left="6480" w:hanging="180"/>
+      </w:pPr>
+    </w:lvl>
+  </w:abstractNum>
+  <w:abstractNum w:abstractNumId="2" w15:restartNumberingAfterBreak="0">
     <w:nsid w:val="780E7645"/>
     <w:multiLevelType w:val="hybridMultilevel"/>
     <w:tmpl w:val="0162687E"/>
@@ -1996,6 +2835,9 @@
     <w:abstractNumId w:val="0"/>
   </w:num>
   <w:num w:numId="2">
+    <w:abstractNumId w:val="2"/>
+  </w:num>
+  <w:num w:numId="3">
     <w:abstractNumId w:val="1"/>
   </w:num>
 </w:numbering>

</xml_diff>